<commit_message>
Finished rough draft for the story of the game
</commit_message>
<xml_diff>
--- a/Rapid Iteration Design Document.docx
+++ b/Rapid Iteration Design Document.docx
@@ -202,20 +202,44 @@
         <w:rPr>
           <w:lang w:val="en-GB"/>
         </w:rPr>
-        <w:t>After talking with the npc they should get ambushed by a group of other npcs that have been kept up in the the house for a long time. These npcs will then tell the player that the world outside is slowly dying but that if they got his help then they would be able to protect the world. They also give him an artifact that will temporarily protect from the sun so that he is able to help but once he finishes helping them he will be able to rejoin the world without having to worry about the sunlight.</w:t>
-      </w:r>
-    </w:p>
-    <w:p>
-      <w:pPr>
-        <w:rPr>
-          <w:lang w:val="en-GB"/>
-        </w:rPr>
-      </w:pPr>
-      <w:r>
-        <w:rPr>
-          <w:lang w:val="en-GB"/>
-        </w:rPr>
-        <w:t>If they decide to ignore the npcs then they will be presented with more difficult platforming challenges as they go further down and increase in power level. After a certain number of levels they will finally reach safety. If they go down this route they will be secluded with their power and safe but the world will slowly be destroyed outside of their mansion.</w:t>
+        <w:t>After talking with the npc they should get ambushed by a group of other npcs that have been kept up in the house for a long time. These npcs will then tell the player that the world outside is slowly dying but that if they got his help then they would be able to protect the world. They also give him an artifact that will temporarily protect from the sun so that he is able to help but once he finishes helping them he will be able to rejoin the world without having to worry about the sunlight.</w:t>
+      </w:r>
+    </w:p>
+    <w:p>
+      <w:pPr>
+        <w:rPr>
+          <w:lang w:val="en-GB"/>
+        </w:rPr>
+      </w:pPr>
+      <w:r>
+        <w:rPr>
+          <w:lang w:val="en-GB"/>
+        </w:rPr>
+        <w:t xml:space="preserve">If they decide to ignore the npcs then they will be presented with more difficult platforming challenges as they go further down and increase in power level. After a certain number of </w:t>
+      </w:r>
+      <w:r>
+        <w:rPr>
+          <w:lang w:val="en-GB"/>
+        </w:rPr>
+        <w:t>levels,</w:t>
+      </w:r>
+      <w:r>
+        <w:rPr>
+          <w:lang w:val="en-GB"/>
+        </w:rPr>
+        <w:t xml:space="preserve"> they will finally reach safety. If they go down this route they will be secluded with their power and </w:t>
+      </w:r>
+      <w:r>
+        <w:rPr>
+          <w:lang w:val="en-GB"/>
+        </w:rPr>
+        <w:t>safe,</w:t>
+      </w:r>
+      <w:r>
+        <w:rPr>
+          <w:lang w:val="en-GB"/>
+        </w:rPr>
+        <w:t xml:space="preserve"> but the world will slowly be destroyed outside of their mansion.</w:t>
       </w:r>
     </w:p>
     <w:p>
@@ -229,6 +253,113 @@
           <w:lang w:val="en-GB"/>
         </w:rPr>
         <w:t>If they go with the npc’s they will succeed in protecting what’s left in the world and together they start trying to rebuild and he is able to rejoin them.</w:t>
+      </w:r>
+    </w:p>
+    <w:p>
+      <w:pPr>
+        <w:pStyle w:val="Heading3"/>
+        <w:rPr>
+          <w:lang w:val="en-GB"/>
+        </w:rPr>
+      </w:pPr>
+      <w:r>
+        <w:rPr>
+          <w:lang w:val="en-GB"/>
+        </w:rPr>
+        <w:lastRenderedPageBreak/>
+        <w:t>Type of game</w:t>
+      </w:r>
+    </w:p>
+    <w:p>
+      <w:pPr>
+        <w:rPr>
+          <w:lang w:val="en-GB"/>
+        </w:rPr>
+      </w:pPr>
+      <w:r>
+        <w:rPr>
+          <w:lang w:val="en-GB"/>
+        </w:rPr>
+        <w:t xml:space="preserve">For this project to keep it </w:t>
+      </w:r>
+      <w:r>
+        <w:rPr>
+          <w:lang w:val="en-GB"/>
+        </w:rPr>
+        <w:t>simple</w:t>
+      </w:r>
+      <w:r>
+        <w:rPr>
+          <w:lang w:val="en-GB"/>
+        </w:rPr>
+        <w:t xml:space="preserve"> it will be a simple 2d platformer. I will most likely just use basic shapes for the Rapid Iteration (RI) session unless I manage to get the game completed early so that I can focus on the narrative and gameplay design instead.</w:t>
+      </w:r>
+    </w:p>
+    <w:p>
+      <w:pPr>
+        <w:pStyle w:val="Heading3"/>
+        <w:rPr>
+          <w:lang w:val="en-GB"/>
+        </w:rPr>
+      </w:pPr>
+      <w:r>
+        <w:rPr>
+          <w:lang w:val="en-GB"/>
+        </w:rPr>
+        <w:t>World Design</w:t>
+      </w:r>
+    </w:p>
+    <w:p>
+      <w:pPr>
+        <w:rPr>
+          <w:lang w:val="en-GB"/>
+        </w:rPr>
+      </w:pPr>
+      <w:r>
+        <w:rPr>
+          <w:lang w:val="en-GB"/>
+        </w:rPr>
+        <w:t>The main game will take place in and under the mansion of the main character. Since there’s only two weeks to create the game once the player either gets outside or reaches the bottom of the cellars where they are safe the game will most likely just end to keep it simple and reduce the amount of dialogue that I have to write for the game. For the mansion I will most likely have a lot of red colours in it to make it distinct and then get greyer the further that you go down. Underneath the mansion should be an ancient site that historically people were not able to get into without either disappearing or getting trapped to give a reason as to why the protagonist would be safe here.</w:t>
+      </w:r>
+    </w:p>
+    <w:p>
+      <w:pPr>
+        <w:rPr>
+          <w:lang w:val="en-GB"/>
+        </w:rPr>
+      </w:pPr>
+      <w:r>
+        <w:rPr>
+          <w:lang w:val="en-GB"/>
+        </w:rPr>
+        <w:t>For outside of the mansion the exact reason that the world is slowly being destroyed should be kept somewhat vague but if the player brings a crystal from one area of their mansion back out then this will help to stop the disaster that’s spreading and return the world to normal.</w:t>
+      </w:r>
+    </w:p>
+    <w:p>
+      <w:pPr>
+        <w:pStyle w:val="Heading3"/>
+        <w:rPr>
+          <w:lang w:val="en-GB"/>
+        </w:rPr>
+      </w:pPr>
+      <w:r>
+        <w:rPr>
+          <w:lang w:val="en-GB"/>
+        </w:rPr>
+        <w:t>Main Characters</w:t>
+      </w:r>
+    </w:p>
+    <w:p>
+      <w:pPr>
+        <w:rPr>
+          <w:lang w:val="en-GB"/>
+        </w:rPr>
+      </w:pPr>
+      <w:r>
+        <w:rPr>
+          <w:lang w:val="en-GB"/>
+        </w:rPr>
+        <w:t>The only other character that the player will meet during the story will be the npcs that they find when they go into the very top of the cellars.</w:t>
       </w:r>
     </w:p>
     <w:sectPr>

</xml_diff>

<commit_message>
Finished narrative for this session
</commit_message>
<xml_diff>
--- a/Rapid Iteration Design Document.docx
+++ b/Rapid Iteration Design Document.docx
@@ -58,7 +58,7 @@
                     </pic:cNvPicPr>
                   </pic:nvPicPr>
                   <pic:blipFill>
-                    <a:blip r:embed="rId5">
+                    <a:blip r:embed="rId6">
                       <a:extLst>
                         <a:ext uri="{28A0092B-C50C-407E-A947-70E740481C1C}">
                           <a14:useLocalDpi xmlns:a14="http://schemas.microsoft.com/office/drawing/2010/main" val="0"/>
@@ -658,11 +658,197 @@
         </w:rPr>
         <w:t xml:space="preserve">Wireframes can be found on this board: </w:t>
       </w:r>
-      <w:r>
-        <w:rPr>
-          <w:lang w:val="en-GB"/>
-        </w:rPr>
-        <w:t>https://miro.com/app/board/uXjVNrkeoyc=/?share_link_id=813813740327</w:t>
+      <w:hyperlink r:id="rId7" w:history="1">
+        <w:r>
+          <w:rPr>
+            <w:rStyle w:val="Hyperlink"/>
+            <w:lang w:val="en-GB"/>
+          </w:rPr>
+          <w:t>https://miro.com/app/board/uXjVNrkeoyc=/?share_link_id=813813740327</w:t>
+        </w:r>
+      </w:hyperlink>
+    </w:p>
+    <w:p>
+      <w:pPr>
+        <w:rPr>
+          <w:lang w:val="en-GB"/>
+        </w:rPr>
+      </w:pPr>
+    </w:p>
+    <w:p>
+      <w:pPr>
+        <w:pStyle w:val="Heading2"/>
+        <w:rPr>
+          <w:lang w:val="en-GB"/>
+        </w:rPr>
+      </w:pPr>
+      <w:r>
+        <w:rPr>
+          <w:lang w:val="en-GB"/>
+        </w:rPr>
+        <w:t>Narrative design for the game</w:t>
+      </w:r>
+    </w:p>
+    <w:p>
+      <w:pPr>
+        <w:pStyle w:val="ListParagraph"/>
+        <w:numPr>
+          <w:ilvl w:val="0"/>
+          <w:numId w:val="3"/>
+        </w:numPr>
+        <w:rPr>
+          <w:lang w:val="en-GB"/>
+        </w:rPr>
+      </w:pPr>
+      <w:r>
+        <w:rPr>
+          <w:lang w:val="en-GB"/>
+        </w:rPr>
+        <w:t>Have to sneak through the main area of the mansion to get to the safety of the catacombs beneath. This scene should mostly show the idea that the main character is weak at the moment and that they are too weak to be handle going into the light. This should also set up that the main character is mostly selfish and isn’t trying to do things to help others.</w:t>
+      </w:r>
+      <w:r>
+        <w:rPr>
+          <w:lang w:val="en-GB"/>
+        </w:rPr>
+        <w:t xml:space="preserve"> What this scene needs to show:</w:t>
+      </w:r>
+    </w:p>
+    <w:p>
+      <w:pPr>
+        <w:pStyle w:val="ListParagraph"/>
+        <w:numPr>
+          <w:ilvl w:val="4"/>
+          <w:numId w:val="4"/>
+        </w:numPr>
+        <w:rPr>
+          <w:lang w:val="en-GB"/>
+        </w:rPr>
+      </w:pPr>
+      <w:r>
+        <w:rPr>
+          <w:lang w:val="en-GB"/>
+        </w:rPr>
+        <w:t>The main character is afraid of the light</w:t>
+      </w:r>
+    </w:p>
+    <w:p>
+      <w:pPr>
+        <w:pStyle w:val="ListParagraph"/>
+        <w:numPr>
+          <w:ilvl w:val="4"/>
+          <w:numId w:val="4"/>
+        </w:numPr>
+        <w:rPr>
+          <w:lang w:val="en-GB"/>
+        </w:rPr>
+      </w:pPr>
+      <w:r>
+        <w:rPr>
+          <w:lang w:val="en-GB"/>
+        </w:rPr>
+        <w:t>The main character doesn’t care too much about the village</w:t>
+      </w:r>
+    </w:p>
+    <w:p>
+      <w:pPr>
+        <w:pStyle w:val="ListParagraph"/>
+        <w:numPr>
+          <w:ilvl w:val="4"/>
+          <w:numId w:val="4"/>
+        </w:numPr>
+        <w:rPr>
+          <w:lang w:val="en-GB"/>
+        </w:rPr>
+      </w:pPr>
+      <w:r>
+        <w:rPr>
+          <w:lang w:val="en-GB"/>
+        </w:rPr>
+        <w:t>The different factions of the village that are either afraid of the main character or think that they can help them.</w:t>
+      </w:r>
+    </w:p>
+    <w:p>
+      <w:pPr>
+        <w:pStyle w:val="ListParagraph"/>
+        <w:numPr>
+          <w:ilvl w:val="0"/>
+          <w:numId w:val="3"/>
+        </w:numPr>
+        <w:rPr>
+          <w:lang w:val="en-GB"/>
+        </w:rPr>
+      </w:pPr>
+      <w:r>
+        <w:rPr>
+          <w:lang w:val="en-GB"/>
+        </w:rPr>
+        <w:t xml:space="preserve">When they enter the catacombs they meet a group of humans. After they either attempt to be nice to them or are confrontational with them, they learn that that group are trying to work with the main character to bring them to safety and that they need the main character to deal with the threat of the world outside. If they are </w:t>
+      </w:r>
+      <w:r>
+        <w:rPr>
+          <w:lang w:val="en-GB"/>
+        </w:rPr>
+        <w:t>aggressive,</w:t>
+      </w:r>
+      <w:r>
+        <w:rPr>
+          <w:lang w:val="en-GB"/>
+        </w:rPr>
+        <w:t xml:space="preserve"> they still have a chance to reconcile with them and help them but will be harder for them to do so. The main character will mostly try to get past them so that they can stay in safety of the catacombs.</w:t>
+      </w:r>
+    </w:p>
+    <w:p>
+      <w:pPr>
+        <w:pStyle w:val="ListParagraph"/>
+        <w:numPr>
+          <w:ilvl w:val="0"/>
+          <w:numId w:val="3"/>
+        </w:numPr>
+        <w:rPr>
+          <w:lang w:val="en-GB"/>
+        </w:rPr>
+      </w:pPr>
+      <w:r>
+        <w:rPr>
+          <w:lang w:val="en-GB"/>
+        </w:rPr>
+        <w:t>(Go with humans) If they decide to immediately go and help the humans with trying to save the village</w:t>
+      </w:r>
+      <w:r>
+        <w:rPr>
+          <w:lang w:val="en-GB"/>
+        </w:rPr>
+        <w:t xml:space="preserve"> then they will be able to mostly avoid damage coming to the town and they will be able to help rebuild most of the buildings that got destroyed. If they hesitated and went further into the catacombs beforehand then they will mostly have to try and rebuild with what is left of the village and try to help rescue as many people as possible. If they do this the main character will eventually die but the village will still remember them as saving what was left of the village.</w:t>
+      </w:r>
+    </w:p>
+    <w:p>
+      <w:pPr>
+        <w:pStyle w:val="ListParagraph"/>
+        <w:numPr>
+          <w:ilvl w:val="0"/>
+          <w:numId w:val="3"/>
+        </w:numPr>
+        <w:rPr>
+          <w:lang w:val="en-GB"/>
+        </w:rPr>
+      </w:pPr>
+      <w:r>
+        <w:rPr>
+          <w:lang w:val="en-GB"/>
+        </w:rPr>
+        <w:t xml:space="preserve">(Go further in catacombs) If they decide to not help the humans they will go further on into the catacombs and reach the safety that they want. The main character will realise that even though that they are safe for now they will not be able to stay here forever they will not be able to stay for long. They get the choice of either staying and hoping that more people will come along </w:t>
+      </w:r>
+      <w:r>
+        <w:rPr>
+          <w:lang w:val="en-GB"/>
+        </w:rPr>
+        <w:t>eventually,</w:t>
+      </w:r>
+      <w:r>
+        <w:rPr>
+          <w:lang w:val="en-GB"/>
+        </w:rPr>
+        <w:t xml:space="preserve"> and they will be able to get some amount of sustenance or to go back up and try to help the humans with improving the village which is currently in turmoil.</w:t>
       </w:r>
     </w:p>
     <w:sectPr>
@@ -791,6 +977,181 @@
     </w:lvl>
   </w:abstractNum>
   <w:abstractNum w:abstractNumId="1" w15:restartNumberingAfterBreak="0">
+    <w:nsid w:val="2FBC7792"/>
+    <w:multiLevelType w:val="multilevel"/>
+    <w:tmpl w:val="1809001D"/>
+    <w:lvl w:ilvl="0">
+      <w:start w:val="1"/>
+      <w:numFmt w:val="decimal"/>
+      <w:lvlText w:val="%1)"/>
+      <w:lvlJc w:val="left"/>
+      <w:pPr>
+        <w:ind w:left="360" w:hanging="360"/>
+      </w:pPr>
+    </w:lvl>
+    <w:lvl w:ilvl="1">
+      <w:start w:val="1"/>
+      <w:numFmt w:val="lowerLetter"/>
+      <w:lvlText w:val="%2)"/>
+      <w:lvlJc w:val="left"/>
+      <w:pPr>
+        <w:ind w:left="720" w:hanging="360"/>
+      </w:pPr>
+    </w:lvl>
+    <w:lvl w:ilvl="2">
+      <w:start w:val="1"/>
+      <w:numFmt w:val="lowerRoman"/>
+      <w:lvlText w:val="%3)"/>
+      <w:lvlJc w:val="left"/>
+      <w:pPr>
+        <w:ind w:left="1080" w:hanging="360"/>
+      </w:pPr>
+    </w:lvl>
+    <w:lvl w:ilvl="3">
+      <w:start w:val="1"/>
+      <w:numFmt w:val="decimal"/>
+      <w:lvlText w:val="(%4)"/>
+      <w:lvlJc w:val="left"/>
+      <w:pPr>
+        <w:ind w:left="1440" w:hanging="360"/>
+      </w:pPr>
+    </w:lvl>
+    <w:lvl w:ilvl="4">
+      <w:start w:val="1"/>
+      <w:numFmt w:val="lowerLetter"/>
+      <w:lvlText w:val="(%5)"/>
+      <w:lvlJc w:val="left"/>
+      <w:pPr>
+        <w:ind w:left="1800" w:hanging="360"/>
+      </w:pPr>
+    </w:lvl>
+    <w:lvl w:ilvl="5">
+      <w:start w:val="1"/>
+      <w:numFmt w:val="lowerRoman"/>
+      <w:lvlText w:val="(%6)"/>
+      <w:lvlJc w:val="left"/>
+      <w:pPr>
+        <w:ind w:left="2160" w:hanging="360"/>
+      </w:pPr>
+    </w:lvl>
+    <w:lvl w:ilvl="6">
+      <w:start w:val="1"/>
+      <w:numFmt w:val="decimal"/>
+      <w:lvlText w:val="%7."/>
+      <w:lvlJc w:val="left"/>
+      <w:pPr>
+        <w:ind w:left="2520" w:hanging="360"/>
+      </w:pPr>
+    </w:lvl>
+    <w:lvl w:ilvl="7">
+      <w:start w:val="1"/>
+      <w:numFmt w:val="lowerLetter"/>
+      <w:lvlText w:val="%8."/>
+      <w:lvlJc w:val="left"/>
+      <w:pPr>
+        <w:ind w:left="2880" w:hanging="360"/>
+      </w:pPr>
+    </w:lvl>
+    <w:lvl w:ilvl="8">
+      <w:start w:val="1"/>
+      <w:numFmt w:val="lowerRoman"/>
+      <w:lvlText w:val="%9."/>
+      <w:lvlJc w:val="left"/>
+      <w:pPr>
+        <w:ind w:left="3240" w:hanging="360"/>
+      </w:pPr>
+    </w:lvl>
+  </w:abstractNum>
+  <w:abstractNum w:abstractNumId="2" w15:restartNumberingAfterBreak="0">
+    <w:nsid w:val="34391C14"/>
+    <w:multiLevelType w:val="hybridMultilevel"/>
+    <w:tmpl w:val="5290C1CA"/>
+    <w:lvl w:ilvl="0" w:tplc="18090001">
+      <w:start w:val="1"/>
+      <w:numFmt w:val="bullet"/>
+      <w:lvlText w:val=""/>
+      <w:lvlJc w:val="left"/>
+      <w:pPr>
+        <w:ind w:left="720" w:hanging="360"/>
+      </w:pPr>
+      <w:rPr>
+        <w:rFonts w:ascii="Symbol" w:hAnsi="Symbol" w:hint="default"/>
+      </w:rPr>
+    </w:lvl>
+    <w:lvl w:ilvl="1" w:tplc="18090019" w:tentative="1">
+      <w:start w:val="1"/>
+      <w:numFmt w:val="lowerLetter"/>
+      <w:lvlText w:val="%2."/>
+      <w:lvlJc w:val="left"/>
+      <w:pPr>
+        <w:ind w:left="1440" w:hanging="360"/>
+      </w:pPr>
+    </w:lvl>
+    <w:lvl w:ilvl="2" w:tplc="1809001B" w:tentative="1">
+      <w:start w:val="1"/>
+      <w:numFmt w:val="lowerRoman"/>
+      <w:lvlText w:val="%3."/>
+      <w:lvlJc w:val="right"/>
+      <w:pPr>
+        <w:ind w:left="2160" w:hanging="180"/>
+      </w:pPr>
+    </w:lvl>
+    <w:lvl w:ilvl="3" w:tplc="1809000F" w:tentative="1">
+      <w:start w:val="1"/>
+      <w:numFmt w:val="decimal"/>
+      <w:lvlText w:val="%4."/>
+      <w:lvlJc w:val="left"/>
+      <w:pPr>
+        <w:ind w:left="2880" w:hanging="360"/>
+      </w:pPr>
+    </w:lvl>
+    <w:lvl w:ilvl="4" w:tplc="18090019" w:tentative="1">
+      <w:start w:val="1"/>
+      <w:numFmt w:val="lowerLetter"/>
+      <w:lvlText w:val="%5."/>
+      <w:lvlJc w:val="left"/>
+      <w:pPr>
+        <w:ind w:left="3600" w:hanging="360"/>
+      </w:pPr>
+    </w:lvl>
+    <w:lvl w:ilvl="5" w:tplc="1809001B" w:tentative="1">
+      <w:start w:val="1"/>
+      <w:numFmt w:val="lowerRoman"/>
+      <w:lvlText w:val="%6."/>
+      <w:lvlJc w:val="right"/>
+      <w:pPr>
+        <w:ind w:left="4320" w:hanging="180"/>
+      </w:pPr>
+    </w:lvl>
+    <w:lvl w:ilvl="6" w:tplc="1809000F" w:tentative="1">
+      <w:start w:val="1"/>
+      <w:numFmt w:val="decimal"/>
+      <w:lvlText w:val="%7."/>
+      <w:lvlJc w:val="left"/>
+      <w:pPr>
+        <w:ind w:left="5040" w:hanging="360"/>
+      </w:pPr>
+    </w:lvl>
+    <w:lvl w:ilvl="7" w:tplc="18090019" w:tentative="1">
+      <w:start w:val="1"/>
+      <w:numFmt w:val="lowerLetter"/>
+      <w:lvlText w:val="%8."/>
+      <w:lvlJc w:val="left"/>
+      <w:pPr>
+        <w:ind w:left="5760" w:hanging="360"/>
+      </w:pPr>
+    </w:lvl>
+    <w:lvl w:ilvl="8" w:tplc="1809001B" w:tentative="1">
+      <w:start w:val="1"/>
+      <w:numFmt w:val="lowerRoman"/>
+      <w:lvlText w:val="%9."/>
+      <w:lvlJc w:val="right"/>
+      <w:pPr>
+        <w:ind w:left="6480" w:hanging="180"/>
+      </w:pPr>
+    </w:lvl>
+  </w:abstractNum>
+  <w:abstractNum w:abstractNumId="3" w15:restartNumberingAfterBreak="0">
     <w:nsid w:val="4E782087"/>
     <w:multiLevelType w:val="hybridMultilevel"/>
     <w:tmpl w:val="33C68C24"/>
@@ -904,10 +1265,16 @@
     </w:lvl>
   </w:abstractNum>
   <w:num w:numId="1" w16cid:durableId="1278411941">
-    <w:abstractNumId w:val="1"/>
+    <w:abstractNumId w:val="3"/>
   </w:num>
   <w:num w:numId="2" w16cid:durableId="1826508058">
     <w:abstractNumId w:val="0"/>
+  </w:num>
+  <w:num w:numId="3" w16cid:durableId="291446283">
+    <w:abstractNumId w:val="2"/>
+  </w:num>
+  <w:num w:numId="4" w16cid:durableId="2111729885">
+    <w:abstractNumId w:val="1"/>
   </w:num>
 </w:numbering>
 </file>
@@ -1455,6 +1822,29 @@
       <w:contextualSpacing/>
     </w:pPr>
   </w:style>
+  <w:style w:type="character" w:styleId="Hyperlink">
+    <w:name w:val="Hyperlink"/>
+    <w:basedOn w:val="DefaultParagraphFont"/>
+    <w:uiPriority w:val="99"/>
+    <w:unhideWhenUsed/>
+    <w:rsid w:val="00921A7C"/>
+    <w:rPr>
+      <w:color w:val="0563C1" w:themeColor="hyperlink"/>
+      <w:u w:val="single"/>
+    </w:rPr>
+  </w:style>
+  <w:style w:type="character" w:styleId="UnresolvedMention">
+    <w:name w:val="Unresolved Mention"/>
+    <w:basedOn w:val="DefaultParagraphFont"/>
+    <w:uiPriority w:val="99"/>
+    <w:semiHidden/>
+    <w:unhideWhenUsed/>
+    <w:rsid w:val="00921A7C"/>
+    <w:rPr>
+      <w:color w:val="605E5C"/>
+      <w:shd w:val="clear" w:color="auto" w:fill="E1DFDD"/>
+    </w:rPr>
+  </w:style>
 </w:styles>
 </file>
 
@@ -1751,4 +2141,16 @@
     </a:ext>
   </a:extLst>
 </a:theme>
+</file>
+
+<file path=customXml/item1.xml><?xml version="1.0" encoding="utf-8"?>
+<b:Sources xmlns:b="http://schemas.openxmlformats.org/officeDocument/2006/bibliography" xmlns="http://schemas.openxmlformats.org/officeDocument/2006/bibliography" SelectedStyle="\APASixthEditionOfficeOnline.xsl" StyleName="APA" Version="6"/>
+</file>
+
+<file path=customXml/itemProps1.xml><?xml version="1.0" encoding="utf-8"?>
+<ds:datastoreItem xmlns:ds="http://schemas.openxmlformats.org/officeDocument/2006/customXml" ds:itemID="{77090515-F037-40BA-9A7C-C50D465A14B3}">
+  <ds:schemaRefs>
+    <ds:schemaRef ds:uri="http://schemas.openxmlformats.org/officeDocument/2006/bibliography"/>
+  </ds:schemaRefs>
+</ds:datastoreItem>
 </file>
</xml_diff>